<commit_message>
Minor update in report
</commit_message>
<xml_diff>
--- a/Docs/Team ML Maverick Report.docx
+++ b/Docs/Team ML Maverick Report.docx
@@ -190,10 +190,11 @@
       <w:pPr>
         <w:numPr>
           <w:ilvl w:val="0"/>
-          <w:numId w:val="8"/>
+          <w:numId w:val="9"/>
         </w:numPr>
-        <w:spacing w:after="0" w:afterAutospacing="0" w:before="240" w:lineRule="auto"/>
+        <w:spacing w:after="0" w:before="240" w:lineRule="auto"/>
         <w:ind w:left="720" w:hanging="360"/>
+        <w:rPr/>
       </w:pPr>
       <w:r>
         <w:rPr>
@@ -213,10 +214,11 @@
       <w:pPr>
         <w:numPr>
           <w:ilvl w:val="0"/>
-          <w:numId w:val="8"/>
+          <w:numId w:val="9"/>
         </w:numPr>
-        <w:spacing w:after="240" w:before="0" w:beforeAutospacing="0" w:lineRule="auto"/>
+        <w:spacing w:after="240" w:before="0" w:lineRule="auto"/>
         <w:ind w:left="720" w:hanging="360"/>
+        <w:rPr/>
       </w:pPr>
       <w:r>
         <w:rPr>
@@ -243,11 +245,6 @@
           <w:rtl w:val="0"/>
         </w:rPr>
         <w:t xml:space="preserve">Note: The numbers provided (e.g., 18,346 to 2,500 rows) are specific to one category (Sarees) and serve as an illustrative example for the dataset.</w:t>
-      </w:r>
-      <w:r>
-        <w:rPr>
-          <w:rtl w:val="0"/>
-        </w:rPr>
       </w:r>
     </w:p>
     <w:p>
@@ -406,59 +403,6 @@
           <w:rtl w:val="0"/>
         </w:rPr>
         <w:t xml:space="preserve">Model Selection</w:t>
-      </w:r>
-      <w:r>
-        <w:rPr>
-          <w:rtl w:val="0"/>
-        </w:rPr>
-        <w:t xml:space="preserve">:</w:t>
-      </w:r>
-    </w:p>
-    <w:p>
-      <w:pPr>
-        <w:numPr>
-          <w:ilvl w:val="0"/>
-          <w:numId w:val="1"/>
-        </w:numPr>
-        <w:ind w:left="720" w:hanging="360"/>
-        <w:jc w:val="both"/>
-        <w:rPr/>
-      </w:pPr>
-      <w:r>
-        <w:rPr>
-          <w:rtl w:val="0"/>
-        </w:rPr>
-        <w:t xml:space="preserve">The base model chosen was facebook/convnext-base-384-22k-1k, pre-trained on 22k ImageNet data and fine-tuned on 1k ImageNet data, for robust feature extraction.</w:t>
-      </w:r>
-    </w:p>
-    <w:p>
-      <w:pPr>
-        <w:numPr>
-          <w:ilvl w:val="0"/>
-          <w:numId w:val="1"/>
-        </w:numPr>
-        <w:ind w:left="720" w:hanging="360"/>
-        <w:jc w:val="both"/>
-        <w:rPr/>
-      </w:pPr>
-      <w:r>
-        <w:rPr>
-          <w:rtl w:val="0"/>
-        </w:rPr>
-        <w:t xml:space="preserve">Attribute-specific models were built on top of the shared feature base, with separate classifiers (convolutional and dense layers) for each attribute.</w:t>
-      </w:r>
-    </w:p>
-    <w:p>
-      <w:pPr>
-        <w:jc w:val="both"/>
-        <w:rPr/>
-      </w:pPr>
-      <w:r>
-        <w:rPr>
-          <w:b w:val="1"/>
-          <w:rtl w:val="0"/>
-        </w:rPr>
-        <w:t xml:space="preserve">Architecture</w:t>
       </w:r>
       <w:r>
         <w:rPr>
@@ -481,7 +425,7 @@
         <w:rPr>
           <w:rtl w:val="0"/>
         </w:rPr>
-        <w:t xml:space="preserve">The base model and extracted shared features from images.</w:t>
+        <w:t xml:space="preserve">The base model chosen was facebook/convnext-base-384-22k-1k, pre-trained on 22k ImageNet data and fine-tuned on 1k ImageNet data, for robust feature extraction.</w:t>
       </w:r>
     </w:p>
     <w:p>
@@ -489,6 +433,59 @@
         <w:numPr>
           <w:ilvl w:val="0"/>
           <w:numId w:val="2"/>
+        </w:numPr>
+        <w:ind w:left="720" w:hanging="360"/>
+        <w:jc w:val="both"/>
+        <w:rPr/>
+      </w:pPr>
+      <w:r>
+        <w:rPr>
+          <w:rtl w:val="0"/>
+        </w:rPr>
+        <w:t xml:space="preserve">Attribute-specific models were built on top of the shared feature base, with separate classifiers (convolutional and dense layers) for each attribute.</w:t>
+      </w:r>
+    </w:p>
+    <w:p>
+      <w:pPr>
+        <w:jc w:val="both"/>
+        <w:rPr/>
+      </w:pPr>
+      <w:r>
+        <w:rPr>
+          <w:b w:val="1"/>
+          <w:rtl w:val="0"/>
+        </w:rPr>
+        <w:t xml:space="preserve">Architecture</w:t>
+      </w:r>
+      <w:r>
+        <w:rPr>
+          <w:rtl w:val="0"/>
+        </w:rPr>
+        <w:t xml:space="preserve">:</w:t>
+      </w:r>
+    </w:p>
+    <w:p>
+      <w:pPr>
+        <w:numPr>
+          <w:ilvl w:val="0"/>
+          <w:numId w:val="3"/>
+        </w:numPr>
+        <w:ind w:left="720" w:hanging="360"/>
+        <w:jc w:val="both"/>
+        <w:rPr/>
+      </w:pPr>
+      <w:r>
+        <w:rPr>
+          <w:rtl w:val="0"/>
+        </w:rPr>
+        <w:t xml:space="preserve">The base model and extracted shared features from images.</w:t>
+      </w:r>
+    </w:p>
+    <w:p>
+      <w:pPr>
+        <w:numPr>
+          <w:ilvl w:val="0"/>
+          <w:numId w:val="3"/>
         </w:numPr>
         <w:ind w:left="720" w:hanging="360"/>
         <w:jc w:val="both"/>
@@ -743,20 +740,6 @@
           <w:tcPr/>
           <w:p>
             <w:pPr>
-              <w:keepNext w:val="0"/>
-              <w:keepLines w:val="0"/>
-              <w:pageBreakBefore w:val="0"/>
-              <w:widowControl w:val="0"/>
-              <w:pBdr>
-                <w:top w:space="0" w:sz="0" w:val="nil"/>
-                <w:left w:space="0" w:sz="0" w:val="nil"/>
-                <w:bottom w:space="0" w:sz="0" w:val="nil"/>
-                <w:right w:space="0" w:sz="0" w:val="nil"/>
-                <w:between w:space="0" w:sz="0" w:val="nil"/>
-              </w:pBdr>
-              <w:shd w:fill="auto" w:val="clear"/>
-              <w:spacing w:after="0" w:before="0" w:line="276" w:lineRule="auto"/>
-              <w:ind w:left="0" w:right="0" w:firstLine="0"/>
               <w:jc w:val="both"/>
               <w:rPr/>
             </w:pPr>
@@ -764,343 +747,9 @@
               <w:rPr>
                 <w:rtl w:val="0"/>
               </w:rPr>
+              <w:t xml:space="preserve">Attribute-specific, consisting of:</w:t>
             </w:r>
           </w:p>
-          <w:tbl>
-            <w:tblPr>
-              <w:tblStyle w:val="Table2"/>
-              <w:tblW w:w="2903.0" w:type="dxa"/>
-              <w:jc w:val="left"/>
-              <w:tblLayout w:type="fixed"/>
-              <w:tblLook w:val="0400"/>
-            </w:tblPr>
-            <w:tblGrid>
-              <w:gridCol w:w="2903"/>
-              <w:tblGridChange w:id="0">
-                <w:tblGrid>
-                  <w:gridCol w:w="2903"/>
-                </w:tblGrid>
-              </w:tblGridChange>
-            </w:tblGrid>
-            <w:tr>
-              <w:trPr>
-                <w:cantSplit w:val="0"/>
-                <w:tblHeader w:val="0"/>
-              </w:trPr>
-              <w:tc>
-                <w:tcPr>
-                  <w:vAlign w:val="center"/>
-                </w:tcPr>
-                <w:p>
-                  <w:pPr>
-                    <w:spacing w:after="0" w:line="240" w:lineRule="auto"/>
-                    <w:jc w:val="both"/>
-                    <w:rPr/>
-                  </w:pPr>
-                  <w:r>
-                    <w:rPr>
-                      <w:rtl w:val="0"/>
-                    </w:rPr>
-                    <w:t xml:space="preserve">Attribute-specific, consisting of:</w:t>
-                  </w:r>
-                </w:p>
-              </w:tc>
-            </w:tr>
-          </w:tbl>
-          <w:p>
-            <w:pPr>
-              <w:keepNext w:val="0"/>
-              <w:keepLines w:val="0"/>
-              <w:pageBreakBefore w:val="0"/>
-              <w:widowControl w:val="0"/>
-              <w:pBdr>
-                <w:top w:space="0" w:sz="0" w:val="nil"/>
-                <w:left w:space="0" w:sz="0" w:val="nil"/>
-                <w:bottom w:space="0" w:sz="0" w:val="nil"/>
-                <w:right w:space="0" w:sz="0" w:val="nil"/>
-                <w:between w:space="0" w:sz="0" w:val="nil"/>
-              </w:pBdr>
-              <w:shd w:fill="auto" w:val="clear"/>
-              <w:spacing w:after="0" w:before="0" w:line="276" w:lineRule="auto"/>
-              <w:ind w:left="0" w:right="0" w:firstLine="0"/>
-              <w:jc w:val="both"/>
-              <w:rPr/>
-            </w:pPr>
-            <w:r>
-              <w:rPr>
-                <w:rtl w:val="0"/>
-              </w:rPr>
-            </w:r>
-          </w:p>
-          <w:tbl>
-            <w:tblPr>
-              <w:tblStyle w:val="Table3"/>
-              <w:tblW w:w="5403.000000000001" w:type="dxa"/>
-              <w:jc w:val="left"/>
-              <w:tblLayout w:type="fixed"/>
-              <w:tblLook w:val="0400"/>
-            </w:tblPr>
-            <w:tblGrid>
-              <w:gridCol w:w="81"/>
-              <w:gridCol w:w="5322"/>
-              <w:tblGridChange w:id="0">
-                <w:tblGrid>
-                  <w:gridCol w:w="81"/>
-                  <w:gridCol w:w="5322"/>
-                </w:tblGrid>
-              </w:tblGridChange>
-            </w:tblGrid>
-            <w:tr>
-              <w:trPr>
-                <w:cantSplit w:val="0"/>
-                <w:tblHeader w:val="0"/>
-              </w:trPr>
-              <w:tc>
-                <w:tcPr>
-                  <w:vAlign w:val="center"/>
-                </w:tcPr>
-                <w:p>
-                  <w:pPr>
-                    <w:spacing w:after="0" w:line="240" w:lineRule="auto"/>
-                    <w:jc w:val="both"/>
-                    <w:rPr/>
-                  </w:pPr>
-                  <w:r>
-                    <w:rPr>
-                      <w:rtl w:val="0"/>
-                    </w:rPr>
-                  </w:r>
-                </w:p>
-              </w:tc>
-              <w:tc>
-                <w:tcPr>
-                  <w:vAlign w:val="center"/>
-                </w:tcPr>
-                <w:p>
-                  <w:pPr>
-                    <w:spacing w:after="0" w:line="240" w:lineRule="auto"/>
-                    <w:jc w:val="both"/>
-                    <w:rPr/>
-                  </w:pPr>
-                  <w:r>
-                    <w:rPr>
-                      <w:rtl w:val="0"/>
-                    </w:rPr>
-                    <w:t xml:space="preserve">- </w:t>
-                  </w:r>
-                  <w:r>
-                    <w:rPr>
-                      <w:b w:val="1"/>
-                      <w:rtl w:val="0"/>
-                    </w:rPr>
-                    <w:t xml:space="preserve">Spatial Attention Branch</w:t>
-                  </w:r>
-                  <w:r>
-                    <w:rPr>
-                      <w:rtl w:val="0"/>
-                    </w:rPr>
-                    <w:t xml:space="preserve">: Two convolutional layers (3 × 3 kernel, groups = 32), GELU activations.</w:t>
-                  </w:r>
-                </w:p>
-              </w:tc>
-            </w:tr>
-          </w:tbl>
-          <w:p>
-            <w:pPr>
-              <w:keepNext w:val="0"/>
-              <w:keepLines w:val="0"/>
-              <w:pageBreakBefore w:val="0"/>
-              <w:widowControl w:val="0"/>
-              <w:pBdr>
-                <w:top w:space="0" w:sz="0" w:val="nil"/>
-                <w:left w:space="0" w:sz="0" w:val="nil"/>
-                <w:bottom w:space="0" w:sz="0" w:val="nil"/>
-                <w:right w:space="0" w:sz="0" w:val="nil"/>
-                <w:between w:space="0" w:sz="0" w:val="nil"/>
-              </w:pBdr>
-              <w:shd w:fill="auto" w:val="clear"/>
-              <w:spacing w:after="0" w:before="0" w:line="276" w:lineRule="auto"/>
-              <w:ind w:left="0" w:right="0" w:firstLine="0"/>
-              <w:jc w:val="both"/>
-              <w:rPr/>
-            </w:pPr>
-            <w:r>
-              <w:rPr>
-                <w:rtl w:val="0"/>
-              </w:rPr>
-            </w:r>
-          </w:p>
-          <w:tbl>
-            <w:tblPr>
-              <w:tblStyle w:val="Table4"/>
-              <w:tblW w:w="5403.000000000001" w:type="dxa"/>
-              <w:jc w:val="left"/>
-              <w:tblLayout w:type="fixed"/>
-              <w:tblLook w:val="0400"/>
-            </w:tblPr>
-            <w:tblGrid>
-              <w:gridCol w:w="81"/>
-              <w:gridCol w:w="5322"/>
-              <w:tblGridChange w:id="0">
-                <w:tblGrid>
-                  <w:gridCol w:w="81"/>
-                  <w:gridCol w:w="5322"/>
-                </w:tblGrid>
-              </w:tblGridChange>
-            </w:tblGrid>
-            <w:tr>
-              <w:trPr>
-                <w:cantSplit w:val="0"/>
-                <w:tblHeader w:val="0"/>
-              </w:trPr>
-              <w:tc>
-                <w:tcPr>
-                  <w:vAlign w:val="center"/>
-                </w:tcPr>
-                <w:p>
-                  <w:pPr>
-                    <w:spacing w:after="0" w:line="240" w:lineRule="auto"/>
-                    <w:jc w:val="both"/>
-                    <w:rPr/>
-                  </w:pPr>
-                  <w:r>
-                    <w:rPr>
-                      <w:rtl w:val="0"/>
-                    </w:rPr>
-                  </w:r>
-                </w:p>
-              </w:tc>
-              <w:tc>
-                <w:tcPr>
-                  <w:vAlign w:val="center"/>
-                </w:tcPr>
-                <w:p>
-                  <w:pPr>
-                    <w:spacing w:after="0" w:line="240" w:lineRule="auto"/>
-                    <w:jc w:val="both"/>
-                    <w:rPr/>
-                  </w:pPr>
-                  <w:r>
-                    <w:rPr>
-                      <w:rtl w:val="0"/>
-                    </w:rPr>
-                    <w:t xml:space="preserve">- </w:t>
-                  </w:r>
-                  <w:r>
-                    <w:rPr>
-                      <w:b w:val="1"/>
-                      <w:rtl w:val="0"/>
-                    </w:rPr>
-                    <w:t xml:space="preserve">Channel Attention Branch</w:t>
-                  </w:r>
-                  <w:r>
-                    <w:rPr>
-                      <w:rtl w:val="0"/>
-                    </w:rPr>
-                    <w:t xml:space="preserve">: Adaptive average pooling, linear layers (512 → 128 → 512), and sigmoid activation.</w:t>
-                  </w:r>
-                </w:p>
-              </w:tc>
-            </w:tr>
-          </w:tbl>
-          <w:p>
-            <w:pPr>
-              <w:keepNext w:val="0"/>
-              <w:keepLines w:val="0"/>
-              <w:pageBreakBefore w:val="0"/>
-              <w:widowControl w:val="0"/>
-              <w:pBdr>
-                <w:top w:space="0" w:sz="0" w:val="nil"/>
-                <w:left w:space="0" w:sz="0" w:val="nil"/>
-                <w:bottom w:space="0" w:sz="0" w:val="nil"/>
-                <w:right w:space="0" w:sz="0" w:val="nil"/>
-                <w:between w:space="0" w:sz="0" w:val="nil"/>
-              </w:pBdr>
-              <w:shd w:fill="auto" w:val="clear"/>
-              <w:spacing w:after="0" w:before="0" w:line="276" w:lineRule="auto"/>
-              <w:ind w:left="0" w:right="0" w:firstLine="0"/>
-              <w:jc w:val="both"/>
-              <w:rPr/>
-            </w:pPr>
-            <w:r>
-              <w:rPr>
-                <w:rtl w:val="0"/>
-              </w:rPr>
-            </w:r>
-          </w:p>
-          <w:tbl>
-            <w:tblPr>
-              <w:tblStyle w:val="Table5"/>
-              <w:tblW w:w="5403.000000000001" w:type="dxa"/>
-              <w:jc w:val="left"/>
-              <w:tblLayout w:type="fixed"/>
-              <w:tblLook w:val="0400"/>
-            </w:tblPr>
-            <w:tblGrid>
-              <w:gridCol w:w="81"/>
-              <w:gridCol w:w="5322"/>
-              <w:tblGridChange w:id="0">
-                <w:tblGrid>
-                  <w:gridCol w:w="81"/>
-                  <w:gridCol w:w="5322"/>
-                </w:tblGrid>
-              </w:tblGridChange>
-            </w:tblGrid>
-            <w:tr>
-              <w:trPr>
-                <w:cantSplit w:val="0"/>
-                <w:tblHeader w:val="0"/>
-              </w:trPr>
-              <w:tc>
-                <w:tcPr>
-                  <w:vAlign w:val="center"/>
-                </w:tcPr>
-                <w:p>
-                  <w:pPr>
-                    <w:spacing w:after="0" w:line="240" w:lineRule="auto"/>
-                    <w:jc w:val="both"/>
-                    <w:rPr/>
-                  </w:pPr>
-                  <w:r>
-                    <w:rPr>
-                      <w:rtl w:val="0"/>
-                    </w:rPr>
-                  </w:r>
-                </w:p>
-              </w:tc>
-              <w:tc>
-                <w:tcPr>
-                  <w:vAlign w:val="center"/>
-                </w:tcPr>
-                <w:p>
-                  <w:pPr>
-                    <w:spacing w:after="0" w:line="240" w:lineRule="auto"/>
-                    <w:jc w:val="both"/>
-                    <w:rPr/>
-                  </w:pPr>
-                  <w:r>
-                    <w:rPr>
-                      <w:rtl w:val="0"/>
-                    </w:rPr>
-                    <w:t xml:space="preserve">- </w:t>
-                  </w:r>
-                  <w:r>
-                    <w:rPr>
-                      <w:b w:val="1"/>
-                      <w:rtl w:val="0"/>
-                    </w:rPr>
-                    <w:t xml:space="preserve">Final Classification Branch</w:t>
-                  </w:r>
-                  <w:r>
-                    <w:rPr>
-                      <w:rtl w:val="0"/>
-                    </w:rPr>
-                    <w:t xml:space="preserve">: Adaptive average pooling, flattening, linear layers (512 → 1024 → 512 → num_classes), layer normalization, GELU activation, dropout (0.1-0.2).</w:t>
-                  </w:r>
-                </w:p>
-              </w:tc>
-            </w:tr>
-          </w:tbl>
           <w:p>
             <w:pPr>
               <w:jc w:val="both"/>
@@ -1110,6 +759,70 @@
               <w:rPr>
                 <w:rtl w:val="0"/>
               </w:rPr>
+              <w:t xml:space="preserve">- </w:t>
+            </w:r>
+            <w:r>
+              <w:rPr>
+                <w:b w:val="1"/>
+                <w:rtl w:val="0"/>
+              </w:rPr>
+              <w:t xml:space="preserve">Spatial Attention Branch</w:t>
+            </w:r>
+            <w:r>
+              <w:rPr>
+                <w:rtl w:val="0"/>
+              </w:rPr>
+              <w:t xml:space="preserve">: Two convolutional layers (3 × 3 kernel, groups = 32), GELU activations.</w:t>
+            </w:r>
+          </w:p>
+          <w:p>
+            <w:pPr>
+              <w:jc w:val="both"/>
+              <w:rPr/>
+            </w:pPr>
+            <w:r>
+              <w:rPr>
+                <w:rtl w:val="0"/>
+              </w:rPr>
+              <w:t xml:space="preserve">- </w:t>
+            </w:r>
+            <w:r>
+              <w:rPr>
+                <w:b w:val="1"/>
+                <w:rtl w:val="0"/>
+              </w:rPr>
+              <w:t xml:space="preserve">Channel Attention Branch</w:t>
+            </w:r>
+            <w:r>
+              <w:rPr>
+                <w:rtl w:val="0"/>
+              </w:rPr>
+              <w:t xml:space="preserve">: Adaptive average pooling, linear layers (512 → 128 → 512), and sigmoid activation.</w:t>
+            </w:r>
+          </w:p>
+          <w:p>
+            <w:pPr>
+              <w:jc w:val="both"/>
+              <w:rPr/>
+            </w:pPr>
+            <w:r>
+              <w:rPr>
+                <w:rtl w:val="0"/>
+              </w:rPr>
+              <w:t xml:space="preserve">- </w:t>
+            </w:r>
+            <w:r>
+              <w:rPr>
+                <w:b w:val="1"/>
+                <w:rtl w:val="0"/>
+              </w:rPr>
+              <w:t xml:space="preserve">Final Classification Branch</w:t>
+            </w:r>
+            <w:r>
+              <w:rPr>
+                <w:rtl w:val="0"/>
+              </w:rPr>
+              <w:t xml:space="preserve">: Adaptive average pooling, flattening, linear layers (512 → 1024 → 512 → num_classes), layer normalization, GELU activation, dropout (0.1-0.2).</w:t>
             </w:r>
           </w:p>
         </w:tc>
@@ -1138,246 +851,6 @@
           <w:rtl w:val="0"/>
         </w:rPr>
         <w:t xml:space="preserve">Final Model and Hyperparameters</w:t>
-      </w:r>
-      <w:r>
-        <w:rPr>
-          <w:rtl w:val="0"/>
-        </w:rPr>
-        <w:t xml:space="preserve">:</w:t>
-      </w:r>
-    </w:p>
-    <w:p>
-      <w:pPr>
-        <w:numPr>
-          <w:ilvl w:val="0"/>
-          <w:numId w:val="3"/>
-        </w:numPr>
-        <w:ind w:left="720" w:hanging="360"/>
-        <w:jc w:val="both"/>
-        <w:rPr/>
-      </w:pPr>
-      <w:r>
-        <w:rPr>
-          <w:b w:val="1"/>
-          <w:rtl w:val="0"/>
-        </w:rPr>
-        <w:t xml:space="preserve">Model Details</w:t>
-      </w:r>
-      <w:r>
-        <w:rPr>
-          <w:rtl w:val="0"/>
-        </w:rPr>
-        <w:t xml:space="preserve">: The architecture consisted of a ConvNeXT base model with specialized classifier branches for different attributes. The model size varied depending on the category. For the </w:t>
-      </w:r>
-      <w:r>
-        <w:rPr>
-          <w:b w:val="1"/>
-          <w:rtl w:val="0"/>
-        </w:rPr>
-        <w:t xml:space="preserve">'Men's T-Shirt'</w:t>
-      </w:r>
-      <w:r>
-        <w:rPr>
-          <w:rtl w:val="0"/>
-        </w:rPr>
-        <w:t xml:space="preserve"> category, it was the smallest, with 95,658,253 parameters and a model size of </w:t>
-      </w:r>
-      <w:r>
-        <w:rPr>
-          <w:b w:val="1"/>
-          <w:rtl w:val="0"/>
-        </w:rPr>
-        <w:t xml:space="preserve">382.81 MB</w:t>
-      </w:r>
-      <w:r>
-        <w:rPr>
-          <w:rtl w:val="0"/>
-        </w:rPr>
-        <w:t xml:space="preserve">, requiring </w:t>
-      </w:r>
-      <w:r>
-        <w:rPr>
-          <w:b w:val="1"/>
-          <w:rtl w:val="0"/>
-        </w:rPr>
-        <w:t xml:space="preserve">364.91 MB</w:t>
-      </w:r>
-      <w:r>
-        <w:rPr>
-          <w:rtl w:val="0"/>
-        </w:rPr>
-        <w:t xml:space="preserve"> of GPU memory. On the other hand, the </w:t>
-      </w:r>
-      <w:r>
-        <w:rPr>
-          <w:b w:val="1"/>
-          <w:rtl w:val="0"/>
-        </w:rPr>
-        <w:t xml:space="preserve">'Sarees'</w:t>
-      </w:r>
-      <w:r>
-        <w:rPr>
-          <w:rtl w:val="0"/>
-        </w:rPr>
-        <w:t xml:space="preserve"> category had the largest model, with 102,711,728 parameters, a model size of </w:t>
-      </w:r>
-      <w:r>
-        <w:rPr>
-          <w:b w:val="1"/>
-          <w:rtl w:val="0"/>
-        </w:rPr>
-        <w:t xml:space="preserve">411.17 MB</w:t>
-      </w:r>
-      <w:r>
-        <w:rPr>
-          <w:rtl w:val="0"/>
-        </w:rPr>
-        <w:t xml:space="preserve">, and GPU usage of </w:t>
-      </w:r>
-      <w:r>
-        <w:rPr>
-          <w:b w:val="1"/>
-          <w:rtl w:val="0"/>
-        </w:rPr>
-        <w:t xml:space="preserve">391.82 MB</w:t>
-      </w:r>
-      <w:r>
-        <w:rPr>
-          <w:rtl w:val="0"/>
-        </w:rPr>
-      </w:r>
-    </w:p>
-    <w:p>
-      <w:pPr>
-        <w:numPr>
-          <w:ilvl w:val="0"/>
-          <w:numId w:val="3"/>
-        </w:numPr>
-        <w:ind w:left="720" w:hanging="360"/>
-        <w:jc w:val="both"/>
-        <w:rPr/>
-      </w:pPr>
-      <w:r>
-        <w:rPr>
-          <w:b w:val="1"/>
-          <w:rtl w:val="0"/>
-        </w:rPr>
-        <w:t xml:space="preserve">Final Hyperparameters</w:t>
-      </w:r>
-      <w:r>
-        <w:rPr>
-          <w:rtl w:val="0"/>
-        </w:rPr>
-        <w:t xml:space="preserve">:</w:t>
-      </w:r>
-    </w:p>
-    <w:p>
-      <w:pPr>
-        <w:numPr>
-          <w:ilvl w:val="1"/>
-          <w:numId w:val="3"/>
-        </w:numPr>
-        <w:ind w:left="1440" w:hanging="360"/>
-        <w:jc w:val="both"/>
-        <w:rPr/>
-      </w:pPr>
-      <w:r>
-        <w:rPr>
-          <w:b w:val="1"/>
-          <w:rtl w:val="0"/>
-        </w:rPr>
-        <w:t xml:space="preserve">Learning Rate</w:t>
-      </w:r>
-      <w:r>
-        <w:rPr>
-          <w:rtl w:val="0"/>
-        </w:rPr>
-        <w:t xml:space="preserve">: Dynamic scheduling using "ReduceLROnPlateau".</w:t>
-      </w:r>
-    </w:p>
-    <w:p>
-      <w:pPr>
-        <w:numPr>
-          <w:ilvl w:val="1"/>
-          <w:numId w:val="3"/>
-        </w:numPr>
-        <w:ind w:left="1440" w:hanging="360"/>
-        <w:jc w:val="both"/>
-        <w:rPr/>
-      </w:pPr>
-      <w:r>
-        <w:rPr>
-          <w:b w:val="1"/>
-          <w:rtl w:val="0"/>
-        </w:rPr>
-        <w:t xml:space="preserve">Batch Size</w:t>
-      </w:r>
-      <w:r>
-        <w:rPr>
-          <w:rtl w:val="0"/>
-        </w:rPr>
-        <w:t xml:space="preserve">: 4 images per batch.</w:t>
-      </w:r>
-    </w:p>
-    <w:p>
-      <w:pPr>
-        <w:numPr>
-          <w:ilvl w:val="1"/>
-          <w:numId w:val="3"/>
-        </w:numPr>
-        <w:ind w:left="1440" w:hanging="360"/>
-        <w:jc w:val="both"/>
-        <w:rPr/>
-      </w:pPr>
-      <w:r>
-        <w:rPr>
-          <w:b w:val="1"/>
-          <w:rtl w:val="0"/>
-        </w:rPr>
-        <w:t xml:space="preserve">Optimizer</w:t>
-      </w:r>
-      <w:r>
-        <w:rPr>
-          <w:rtl w:val="0"/>
-        </w:rPr>
-        <w:t xml:space="preserve">: AdamW.</w:t>
-      </w:r>
-    </w:p>
-    <w:p>
-      <w:pPr>
-        <w:numPr>
-          <w:ilvl w:val="1"/>
-          <w:numId w:val="3"/>
-        </w:numPr>
-        <w:ind w:left="1440" w:hanging="360"/>
-        <w:jc w:val="both"/>
-        <w:rPr/>
-      </w:pPr>
-      <w:r>
-        <w:rPr>
-          <w:b w:val="1"/>
-          <w:rtl w:val="0"/>
-        </w:rPr>
-        <w:t xml:space="preserve">Loss Function</w:t>
-      </w:r>
-      <w:r>
-        <w:rPr>
-          <w:rtl w:val="0"/>
-        </w:rPr>
-        <w:t xml:space="preserve">: Combined Cross-Entropy and MMD (Maximum Mean Discrepancy) loss during initial model training, with MMD weighted by a lambda factor of 0.1. Attribute-specific models were trained with Cross-Entropy loss only.</w:t>
-      </w:r>
-    </w:p>
-    <w:p>
-      <w:pPr>
-        <w:jc w:val="both"/>
-        <w:rPr/>
-      </w:pPr>
-      <w:r>
-        <w:rPr>
-          <w:b w:val="1"/>
-          <w:rtl w:val="0"/>
-        </w:rPr>
-        <w:t xml:space="preserve">Hyperparameter Tuning</w:t>
       </w:r>
       <w:r>
         <w:rPr>
@@ -1398,39 +871,232 @@
       </w:pPr>
       <w:r>
         <w:rPr>
-          <w:rtl w:val="0"/>
-        </w:rPr>
-        <w:t xml:space="preserve">Learning rates were adjusted with a scheduler to reduce when performance plateaued, ensuring optimal convergence.</w:t>
-      </w:r>
-    </w:p>
-    <w:p>
-      <w:pPr>
-        <w:jc w:val="both"/>
-        <w:rPr>
-          <w:b w:val="1"/>
-        </w:rPr>
-      </w:pPr>
-      <w:r>
-        <w:rPr>
-          <w:b w:val="1"/>
-          <w:rtl w:val="0"/>
-        </w:rPr>
-        <w:t xml:space="preserve">4. Novelty and Innovation</w:t>
-      </w:r>
-    </w:p>
-    <w:p>
-      <w:pPr>
-        <w:jc w:val="both"/>
-        <w:rPr>
-          <w:b w:val="1"/>
-        </w:rPr>
-      </w:pPr>
-      <w:r>
-        <w:rPr>
-          <w:b w:val="1"/>
-          <w:rtl w:val="0"/>
-        </w:rPr>
-        <w:t xml:space="preserve">Key strengths of our solution include:</w:t>
+          <w:b w:val="1"/>
+          <w:rtl w:val="0"/>
+        </w:rPr>
+        <w:t xml:space="preserve">Model Details</w:t>
+      </w:r>
+      <w:r>
+        <w:rPr>
+          <w:rtl w:val="0"/>
+        </w:rPr>
+        <w:t xml:space="preserve">: The architecture consisted of a ConvNeXT base model with specialized classifier branches for different attributes. The model size varied depending on the category. For the </w:t>
+      </w:r>
+      <w:r>
+        <w:rPr>
+          <w:b w:val="1"/>
+          <w:rtl w:val="0"/>
+        </w:rPr>
+        <w:t xml:space="preserve">'Men's T-Shirt'</w:t>
+      </w:r>
+      <w:r>
+        <w:rPr>
+          <w:rtl w:val="0"/>
+        </w:rPr>
+        <w:t xml:space="preserve"> category, it was the smallest, with 95,658,253 parameters and a model size of </w:t>
+      </w:r>
+      <w:r>
+        <w:rPr>
+          <w:b w:val="1"/>
+          <w:rtl w:val="0"/>
+        </w:rPr>
+        <w:t xml:space="preserve">382.81 MB</w:t>
+      </w:r>
+      <w:r>
+        <w:rPr>
+          <w:rtl w:val="0"/>
+        </w:rPr>
+        <w:t xml:space="preserve">, requiring </w:t>
+      </w:r>
+      <w:r>
+        <w:rPr>
+          <w:b w:val="1"/>
+          <w:rtl w:val="0"/>
+        </w:rPr>
+        <w:t xml:space="preserve">364.91 MB</w:t>
+      </w:r>
+      <w:r>
+        <w:rPr>
+          <w:rtl w:val="0"/>
+        </w:rPr>
+        <w:t xml:space="preserve"> of GPU memory. On the other hand, the </w:t>
+      </w:r>
+      <w:r>
+        <w:rPr>
+          <w:b w:val="1"/>
+          <w:rtl w:val="0"/>
+        </w:rPr>
+        <w:t xml:space="preserve">'Sarees'</w:t>
+      </w:r>
+      <w:r>
+        <w:rPr>
+          <w:rtl w:val="0"/>
+        </w:rPr>
+        <w:t xml:space="preserve"> category had the largest model, with 102,711,728 parameters, a model size of </w:t>
+      </w:r>
+      <w:r>
+        <w:rPr>
+          <w:b w:val="1"/>
+          <w:rtl w:val="0"/>
+        </w:rPr>
+        <w:t xml:space="preserve">411.17 MB</w:t>
+      </w:r>
+      <w:r>
+        <w:rPr>
+          <w:rtl w:val="0"/>
+        </w:rPr>
+        <w:t xml:space="preserve">, and GPU usage of </w:t>
+      </w:r>
+      <w:r>
+        <w:rPr>
+          <w:b w:val="1"/>
+          <w:rtl w:val="0"/>
+        </w:rPr>
+        <w:t xml:space="preserve">391.82 MB</w:t>
+      </w:r>
+      <w:r>
+        <w:rPr>
+          <w:rtl w:val="0"/>
+        </w:rPr>
+      </w:r>
+    </w:p>
+    <w:p>
+      <w:pPr>
+        <w:numPr>
+          <w:ilvl w:val="0"/>
+          <w:numId w:val="4"/>
+        </w:numPr>
+        <w:ind w:left="720" w:hanging="360"/>
+        <w:jc w:val="both"/>
+        <w:rPr/>
+      </w:pPr>
+      <w:r>
+        <w:rPr>
+          <w:b w:val="1"/>
+          <w:rtl w:val="0"/>
+        </w:rPr>
+        <w:t xml:space="preserve">Final Hyperparameters</w:t>
+      </w:r>
+      <w:r>
+        <w:rPr>
+          <w:rtl w:val="0"/>
+        </w:rPr>
+        <w:t xml:space="preserve">:</w:t>
+      </w:r>
+    </w:p>
+    <w:p>
+      <w:pPr>
+        <w:numPr>
+          <w:ilvl w:val="1"/>
+          <w:numId w:val="4"/>
+        </w:numPr>
+        <w:ind w:left="1440" w:hanging="360"/>
+        <w:jc w:val="both"/>
+        <w:rPr/>
+      </w:pPr>
+      <w:r>
+        <w:rPr>
+          <w:b w:val="1"/>
+          <w:rtl w:val="0"/>
+        </w:rPr>
+        <w:t xml:space="preserve">Learning Rate</w:t>
+      </w:r>
+      <w:r>
+        <w:rPr>
+          <w:rtl w:val="0"/>
+        </w:rPr>
+        <w:t xml:space="preserve">: Dynamic scheduling using "ReduceLROnPlateau".</w:t>
+      </w:r>
+    </w:p>
+    <w:p>
+      <w:pPr>
+        <w:numPr>
+          <w:ilvl w:val="1"/>
+          <w:numId w:val="4"/>
+        </w:numPr>
+        <w:ind w:left="1440" w:hanging="360"/>
+        <w:jc w:val="both"/>
+        <w:rPr/>
+      </w:pPr>
+      <w:r>
+        <w:rPr>
+          <w:b w:val="1"/>
+          <w:rtl w:val="0"/>
+        </w:rPr>
+        <w:t xml:space="preserve">Batch Size</w:t>
+      </w:r>
+      <w:r>
+        <w:rPr>
+          <w:rtl w:val="0"/>
+        </w:rPr>
+        <w:t xml:space="preserve">: 4 images per batch.</w:t>
+      </w:r>
+    </w:p>
+    <w:p>
+      <w:pPr>
+        <w:numPr>
+          <w:ilvl w:val="1"/>
+          <w:numId w:val="4"/>
+        </w:numPr>
+        <w:ind w:left="1440" w:hanging="360"/>
+        <w:jc w:val="both"/>
+        <w:rPr/>
+      </w:pPr>
+      <w:r>
+        <w:rPr>
+          <w:b w:val="1"/>
+          <w:rtl w:val="0"/>
+        </w:rPr>
+        <w:t xml:space="preserve">Optimizer</w:t>
+      </w:r>
+      <w:r>
+        <w:rPr>
+          <w:rtl w:val="0"/>
+        </w:rPr>
+        <w:t xml:space="preserve">: AdamW.</w:t>
+      </w:r>
+    </w:p>
+    <w:p>
+      <w:pPr>
+        <w:numPr>
+          <w:ilvl w:val="1"/>
+          <w:numId w:val="4"/>
+        </w:numPr>
+        <w:ind w:left="1440" w:hanging="360"/>
+        <w:jc w:val="both"/>
+        <w:rPr/>
+      </w:pPr>
+      <w:r>
+        <w:rPr>
+          <w:b w:val="1"/>
+          <w:rtl w:val="0"/>
+        </w:rPr>
+        <w:t xml:space="preserve">Loss Function</w:t>
+      </w:r>
+      <w:r>
+        <w:rPr>
+          <w:rtl w:val="0"/>
+        </w:rPr>
+        <w:t xml:space="preserve">: Combined Cross-Entropy and MMD (Maximum Mean Discrepancy) loss during initial model training, with MMD weighted by a lambda factor of 0.1. Attribute-specific models were trained with Cross-Entropy loss only.</w:t>
+      </w:r>
+    </w:p>
+    <w:p>
+      <w:pPr>
+        <w:jc w:val="both"/>
+        <w:rPr/>
+      </w:pPr>
+      <w:r>
+        <w:rPr>
+          <w:b w:val="1"/>
+          <w:rtl w:val="0"/>
+        </w:rPr>
+        <w:t xml:space="preserve">Hyperparameter Tuning</w:t>
+      </w:r>
+      <w:r>
+        <w:rPr>
+          <w:rtl w:val="0"/>
+        </w:rPr>
+        <w:t xml:space="preserve">:</w:t>
       </w:r>
     </w:p>
     <w:p>
@@ -1441,128 +1107,43 @@
         </w:numPr>
         <w:ind w:left="720" w:hanging="360"/>
         <w:jc w:val="both"/>
-        <w:rPr>
-          <w:b w:val="1"/>
-        </w:rPr>
-      </w:pPr>
-      <w:r>
-        <w:rPr>
-          <w:b w:val="1"/>
-          <w:rtl w:val="0"/>
-        </w:rPr>
-        <w:t xml:space="preserve">Memory Efficiency: </w:t>
-      </w:r>
-      <w:r>
-        <w:rPr>
-          <w:rtl w:val="0"/>
-        </w:rPr>
-        <w:t xml:space="preserve">The model has a relatively small weight size, ranging from 391 MB to 411 MB based on the category, making it lightweight compared to other models. The inference time is also significantly faster, processing 9.4 to 10.4 images per second, which is much higher than the typical required processing time for similar tasks.</w:t>
-      </w:r>
-      <w:r>
-        <w:rPr>
-          <w:rtl w:val="0"/>
-        </w:rPr>
-      </w:r>
-    </w:p>
-    <w:p>
-      <w:pPr>
-        <w:numPr>
-          <w:ilvl w:val="0"/>
-          <w:numId w:val="5"/>
-        </w:numPr>
-        <w:ind w:left="720" w:hanging="360"/>
-        <w:jc w:val="both"/>
-        <w:rPr/>
-      </w:pPr>
-      <w:r>
-        <w:rPr>
-          <w:b w:val="1"/>
-          <w:rtl w:val="0"/>
-        </w:rPr>
-        <w:t xml:space="preserve">Novel Training Approach:</w:t>
-      </w:r>
-      <w:r>
-        <w:rPr>
-          <w:rtl w:val="0"/>
-        </w:rPr>
-        <w:t xml:space="preserve"> Our training approach, which combines MMD loss (for domain adaptation) with training the model in two phases, offers a unique advantage. First, we train the entire model, including the pre-trained base model, shared features, and classifier heads. This ensures that the model learns important general features. Then, we fine-tune only the classifier heads for each attribute, preventing data loss due to missing features and improving the model's generalization capability.</w:t>
-      </w:r>
-    </w:p>
-    <w:p>
-      <w:pPr>
-        <w:numPr>
-          <w:ilvl w:val="0"/>
-          <w:numId w:val="5"/>
-        </w:numPr>
-        <w:ind w:left="720" w:hanging="360"/>
-        <w:jc w:val="both"/>
-        <w:rPr/>
-      </w:pPr>
-      <w:r>
-        <w:rPr>
-          <w:b w:val="1"/>
-          <w:rtl w:val="0"/>
-        </w:rPr>
-        <w:t xml:space="preserve">Custom Architecture: </w:t>
-      </w:r>
-      <w:r>
-        <w:rPr>
-          <w:rtl w:val="0"/>
-        </w:rPr>
-        <w:t xml:space="preserve">The architecture itself was custom-designed, incorporating spatial and channel attention mechanisms, alongside a shared backbone with category-specific classifiers. This allowed us to specialize the model for each category while maintaining efficiency.</w:t>
-      </w:r>
-    </w:p>
-    <w:p>
-      <w:pPr>
-        <w:jc w:val="both"/>
-        <w:rPr>
-          <w:b w:val="1"/>
-        </w:rPr>
-      </w:pPr>
-      <w:r>
-        <w:rPr>
-          <w:b w:val="1"/>
-          <w:rtl w:val="0"/>
-        </w:rPr>
-        <w:t xml:space="preserve">5. Training Details</w:t>
-      </w:r>
-    </w:p>
-    <w:p>
-      <w:pPr>
-        <w:jc w:val="both"/>
-        <w:rPr/>
-      </w:pPr>
-      <w:r>
-        <w:rPr>
-          <w:b w:val="1"/>
-          <w:rtl w:val="0"/>
-        </w:rPr>
-        <w:t xml:space="preserve">Environment: </w:t>
-      </w:r>
-      <w:r>
-        <w:rPr>
-          <w:rtl w:val="0"/>
-        </w:rPr>
-        <w:t xml:space="preserve">The model training was conducted on Kaggle’s infrastructure, using dual NVIDIA T4X2 GPUs.</w:t>
-      </w:r>
-    </w:p>
-    <w:p>
-      <w:pPr>
-        <w:jc w:val="both"/>
-        <w:rPr/>
-      </w:pPr>
-      <w:r>
-        <w:rPr>
-          <w:b w:val="1"/>
-          <w:rtl w:val="0"/>
-        </w:rPr>
-        <w:t xml:space="preserve">Training Time: </w:t>
-      </w:r>
-      <w:r>
-        <w:rPr>
-          <w:rtl w:val="0"/>
-        </w:rPr>
-        <w:t xml:space="preserve">Each complete training session varied between 8 to 12 hours, depending on the category. The entire training process was conducted three times for each category:</w:t>
+        <w:rPr/>
+      </w:pPr>
+      <w:r>
+        <w:rPr>
+          <w:rtl w:val="0"/>
+        </w:rPr>
+        <w:t xml:space="preserve">Learning rates were adjusted with a scheduler to reduce when performance plateaued, ensuring optimal convergence.</w:t>
+      </w:r>
+    </w:p>
+    <w:p>
+      <w:pPr>
+        <w:jc w:val="both"/>
+        <w:rPr>
+          <w:b w:val="1"/>
+        </w:rPr>
+      </w:pPr>
+      <w:r>
+        <w:rPr>
+          <w:b w:val="1"/>
+          <w:rtl w:val="0"/>
+        </w:rPr>
+        <w:t xml:space="preserve">4. Novelty and Innovation</w:t>
+      </w:r>
+    </w:p>
+    <w:p>
+      <w:pPr>
+        <w:jc w:val="both"/>
+        <w:rPr>
+          <w:b w:val="1"/>
+        </w:rPr>
+      </w:pPr>
+      <w:r>
+        <w:rPr>
+          <w:b w:val="1"/>
+          <w:rtl w:val="0"/>
+        </w:rPr>
+        <w:t xml:space="preserve">Key strengths of our solution include:</w:t>
       </w:r>
     </w:p>
     <w:p>
@@ -1573,13 +1154,27 @@
         </w:numPr>
         <w:ind w:left="720" w:hanging="360"/>
         <w:jc w:val="both"/>
-        <w:rPr/>
-      </w:pPr>
-      <w:r>
-        <w:rPr>
-          <w:rtl w:val="0"/>
-        </w:rPr>
-        <w:t xml:space="preserve">First training: Full model training, achieving a 73.807 F1-score on test data.</w:t>
+        <w:rPr>
+          <w:b w:val="1"/>
+        </w:rPr>
+      </w:pPr>
+      <w:r>
+        <w:rPr>
+          <w:b w:val="1"/>
+          <w:rtl w:val="0"/>
+        </w:rPr>
+        <w:t xml:space="preserve">Memory Efficiency: </w:t>
+      </w:r>
+      <w:r>
+        <w:rPr>
+          <w:rtl w:val="0"/>
+        </w:rPr>
+        <w:t xml:space="preserve">The model has a relatively small weight size, ranging from 391 MB to 411 MB based on the category, making it lightweight compared to other models. The inference time is also significantly faster, processing 9.4 to 10.4 images per second, which is much higher than the typical required processing time for similar tasks.</w:t>
+      </w:r>
+      <w:r>
+        <w:rPr>
+          <w:rtl w:val="0"/>
+        </w:rPr>
       </w:r>
     </w:p>
     <w:p>
@@ -1594,9 +1189,16 @@
       </w:pPr>
       <w:r>
         <w:rPr>
-          <w:rtl w:val="0"/>
-        </w:rPr>
-        <w:t xml:space="preserve">Second training: Fine-tuning only the attribute classifier heads, reaching a 76.263 F1-score.</w:t>
+          <w:b w:val="1"/>
+          <w:rtl w:val="0"/>
+        </w:rPr>
+        <w:t xml:space="preserve">Novel Training Approach:</w:t>
+      </w:r>
+      <w:r>
+        <w:rPr>
+          <w:rtl w:val="0"/>
+        </w:rPr>
+        <w:t xml:space="preserve"> Our training approach, which combines MMD loss (for domain adaptation) with training the model in two phases, offers a unique advantage. First, we train the entire model, including the pre-trained base model, shared features, and classifier heads. This ensures that the model learns important general features. Then, we fine-tune only the classifier heads for each attribute, preventing data loss due to missing features and improving the model's generalization capability.</w:t>
       </w:r>
     </w:p>
     <w:p>
@@ -1611,39 +1213,69 @@
       </w:pPr>
       <w:r>
         <w:rPr>
-          <w:rtl w:val="0"/>
-        </w:rPr>
-        <w:t xml:space="preserve">Third training: Further fine-tuning of the classifier heads, achieving a final F1-score of 76.660.</w:t>
-      </w:r>
-    </w:p>
-    <w:p>
-      <w:pPr>
-        <w:jc w:val="both"/>
-        <w:rPr/>
-      </w:pPr>
-      <w:r>
-        <w:rPr>
-          <w:i w:val="1"/>
-          <w:rtl w:val="0"/>
-        </w:rPr>
-        <w:t xml:space="preserve">Note: These results are corresponding to the public leaderboard. </w:t>
-      </w:r>
-      <w:r>
-        <w:rPr>
-          <w:rtl w:val="0"/>
-        </w:rPr>
-      </w:r>
-    </w:p>
-    <w:p>
-      <w:pPr>
-        <w:jc w:val="both"/>
-        <w:rPr/>
-      </w:pPr>
-      <w:r>
-        <w:rPr>
-          <w:rtl w:val="0"/>
-        </w:rPr>
-        <w:t xml:space="preserve">The total training time, with a maximum of 12 hours per session, amounted to:</w:t>
+          <w:b w:val="1"/>
+          <w:rtl w:val="0"/>
+        </w:rPr>
+        <w:t xml:space="preserve">Custom Architecture: </w:t>
+      </w:r>
+      <w:r>
+        <w:rPr>
+          <w:rtl w:val="0"/>
+        </w:rPr>
+        <w:t xml:space="preserve">The architecture itself was custom-designed, incorporating spatial and channel attention mechanisms, alongside a shared backbone with category-specific classifiers. This allowed us to specialize the model for each category while maintaining efficiency.</w:t>
+      </w:r>
+    </w:p>
+    <w:p>
+      <w:pPr>
+        <w:jc w:val="both"/>
+        <w:rPr>
+          <w:b w:val="1"/>
+        </w:rPr>
+      </w:pPr>
+      <w:r>
+        <w:rPr>
+          <w:b w:val="1"/>
+          <w:rtl w:val="0"/>
+        </w:rPr>
+        <w:t xml:space="preserve">5. Training Details</w:t>
+      </w:r>
+    </w:p>
+    <w:p>
+      <w:pPr>
+        <w:jc w:val="both"/>
+        <w:rPr/>
+      </w:pPr>
+      <w:r>
+        <w:rPr>
+          <w:b w:val="1"/>
+          <w:rtl w:val="0"/>
+        </w:rPr>
+        <w:t xml:space="preserve">Environment: </w:t>
+      </w:r>
+      <w:r>
+        <w:rPr>
+          <w:rtl w:val="0"/>
+        </w:rPr>
+        <w:t xml:space="preserve">The model training was conducted on Kaggle’s infrastructure, using dual NVIDIA T4X2 GPUs.</w:t>
+      </w:r>
+    </w:p>
+    <w:p>
+      <w:pPr>
+        <w:jc w:val="both"/>
+        <w:rPr/>
+      </w:pPr>
+      <w:r>
+        <w:rPr>
+          <w:b w:val="1"/>
+          <w:rtl w:val="0"/>
+        </w:rPr>
+        <w:t xml:space="preserve">Training Time: </w:t>
+      </w:r>
+      <w:r>
+        <w:rPr>
+          <w:rtl w:val="0"/>
+        </w:rPr>
+        <w:t xml:space="preserve">Each complete training session varied between 8 to 12 hours, depending on the category. The entire training process was conducted three times for each category:</w:t>
       </w:r>
     </w:p>
     <w:p>
@@ -1660,7 +1292,7 @@
         <w:rPr>
           <w:rtl w:val="0"/>
         </w:rPr>
-        <w:t xml:space="preserve">Maximum training time per category: 12 hours/session × 3 sessions = 36 hours.</w:t>
+        <w:t xml:space="preserve">First training: Full model training, achieving a 73.807 F1-score on test data.</w:t>
       </w:r>
     </w:p>
     <w:p>
@@ -1677,6 +1309,87 @@
         <w:rPr>
           <w:rtl w:val="0"/>
         </w:rPr>
+        <w:t xml:space="preserve">Second training: Fine-tuning only the attribute classifier heads, reaching a 76.263 F1-score.</w:t>
+      </w:r>
+    </w:p>
+    <w:p>
+      <w:pPr>
+        <w:numPr>
+          <w:ilvl w:val="0"/>
+          <w:numId w:val="7"/>
+        </w:numPr>
+        <w:ind w:left="720" w:hanging="360"/>
+        <w:jc w:val="both"/>
+        <w:rPr/>
+      </w:pPr>
+      <w:r>
+        <w:rPr>
+          <w:rtl w:val="0"/>
+        </w:rPr>
+        <w:t xml:space="preserve">Third training: Further fine-tuning of the classifier heads, achieving a final F1-score of 76.660.</w:t>
+      </w:r>
+    </w:p>
+    <w:p>
+      <w:pPr>
+        <w:jc w:val="both"/>
+        <w:rPr/>
+      </w:pPr>
+      <w:r>
+        <w:rPr>
+          <w:i w:val="1"/>
+          <w:rtl w:val="0"/>
+        </w:rPr>
+        <w:t xml:space="preserve">Note: These results are corresponding to the public leaderboard. </w:t>
+      </w:r>
+      <w:r>
+        <w:rPr>
+          <w:rtl w:val="0"/>
+        </w:rPr>
+      </w:r>
+    </w:p>
+    <w:p>
+      <w:pPr>
+        <w:jc w:val="both"/>
+        <w:rPr/>
+      </w:pPr>
+      <w:r>
+        <w:rPr>
+          <w:rtl w:val="0"/>
+        </w:rPr>
+        <w:t xml:space="preserve">The total training time, with a maximum of 12 hours per session, amounted to:</w:t>
+      </w:r>
+    </w:p>
+    <w:p>
+      <w:pPr>
+        <w:numPr>
+          <w:ilvl w:val="0"/>
+          <w:numId w:val="8"/>
+        </w:numPr>
+        <w:ind w:left="720" w:hanging="360"/>
+        <w:jc w:val="both"/>
+        <w:rPr/>
+      </w:pPr>
+      <w:r>
+        <w:rPr>
+          <w:rtl w:val="0"/>
+        </w:rPr>
+        <w:t xml:space="preserve">Maximum training time per category: 12 hours/session × 3 sessions = 36 hours.</w:t>
+      </w:r>
+    </w:p>
+    <w:p>
+      <w:pPr>
+        <w:numPr>
+          <w:ilvl w:val="0"/>
+          <w:numId w:val="8"/>
+        </w:numPr>
+        <w:ind w:left="720" w:hanging="360"/>
+        <w:jc w:val="both"/>
+        <w:rPr/>
+      </w:pPr>
+      <w:r>
+        <w:rPr>
+          <w:rtl w:val="0"/>
+        </w:rPr>
         <w:t xml:space="preserve">Total training for all five categories: 36 hours × 5 categories = 180 hours.</w:t>
       </w:r>
     </w:p>
@@ -1753,7 +1466,7 @@
     </w:p>
     <w:tbl>
       <w:tblPr>
-        <w:tblStyle w:val="Table6"/>
+        <w:tblStyle w:val="Table2"/>
         <w:tblW w:w="10052.0" w:type="dxa"/>
         <w:jc w:val="left"/>
         <w:tblBorders>
@@ -2225,29 +1938,72 @@
     <w:p>
       <w:pPr>
         <w:jc w:val="both"/>
-        <w:rPr>
-          <w:b w:val="1"/>
-        </w:rPr>
-      </w:pPr>
-      <w:r>
-        <w:rPr>
-          <w:rtl w:val="0"/>
-        </w:rPr>
-      </w:r>
-    </w:p>
-    <w:p>
-      <w:pPr>
-        <w:jc w:val="both"/>
-        <w:rPr>
-          <w:b w:val="1"/>
-        </w:rPr>
-      </w:pPr>
-      <w:r>
-        <w:rPr>
-          <w:b w:val="1"/>
-          <w:rtl w:val="0"/>
-        </w:rPr>
-        <w:t xml:space="preserve">7. Conclusion</w:t>
+        <w:rPr/>
+      </w:pPr>
+      <w:r>
+        <w:rPr>
+          <w:b w:val="1"/>
+          <w:rtl w:val="0"/>
+        </w:rPr>
+        <w:t xml:space="preserve">7. Other Experiments we tried</w:t>
+      </w:r>
+      <w:r>
+        <w:rPr>
+          <w:rtl w:val="0"/>
+        </w:rPr>
+      </w:r>
+    </w:p>
+    <w:p>
+      <w:pPr>
+        <w:numPr>
+          <w:ilvl w:val="0"/>
+          <w:numId w:val="1"/>
+        </w:numPr>
+        <w:spacing w:after="0" w:afterAutospacing="0"/>
+        <w:ind w:left="720" w:hanging="360"/>
+        <w:jc w:val="both"/>
+      </w:pPr>
+      <w:r>
+        <w:rPr>
+          <w:rtl w:val="0"/>
+        </w:rPr>
+        <w:t xml:space="preserve">We filled the NaN values in a data frame by leveraging similarity among attributes. Rows with more than a specified number of NaNs (defined by the max_nans parameter, set to 3) are skipped. For each row, missing values are filled by filtering rows in the DataFrame that match the non-missing values of subsequent attributes in similar rows. These matching rows form a subset, and the most frequent value (mode) from this subset is used to fill the missing value. If no matching subset is found, the overall mode of the column serves as a fallback.</w:t>
+      </w:r>
+    </w:p>
+    <w:p>
+      <w:pPr>
+        <w:numPr>
+          <w:ilvl w:val="0"/>
+          <w:numId w:val="1"/>
+        </w:numPr>
+        <w:ind w:left="720" w:hanging="360"/>
+        <w:jc w:val="both"/>
+      </w:pPr>
+      <w:r>
+        <w:rPr>
+          <w:rtl w:val="0"/>
+        </w:rPr>
+        <w:t xml:space="preserve">We also experimented with replacing our base model, ConvNeXt, with Google/Bit-50 and ConvNeXt2. However, we found that ConvNeXt, when used with the removed NaN values, performed better, so we decided to continue with it.</w:t>
+      </w:r>
+      <w:r>
+        <w:rPr>
+          <w:rtl w:val="0"/>
+        </w:rPr>
+      </w:r>
+    </w:p>
+    <w:p>
+      <w:pPr>
+        <w:jc w:val="both"/>
+        <w:rPr>
+          <w:b w:val="1"/>
+        </w:rPr>
+      </w:pPr>
+      <w:r>
+        <w:rPr>
+          <w:b w:val="1"/>
+          <w:rtl w:val="0"/>
+        </w:rPr>
+        <w:t xml:space="preserve">8. Conclusion</w:t>
       </w:r>
     </w:p>
     <w:p>
@@ -2367,121 +2123,103 @@
         <w:ind w:left="720" w:hanging="360"/>
       </w:pPr>
       <w:rPr>
-        <w:rFonts w:ascii="Noto Sans Symbols" w:cs="Noto Sans Symbols" w:eastAsia="Noto Sans Symbols" w:hAnsi="Noto Sans Symbols"/>
-        <w:sz w:val="20"/>
-        <w:szCs w:val="20"/>
+        <w:u w:val="none"/>
       </w:rPr>
     </w:lvl>
     <w:lvl w:ilvl="1">
       <w:start w:val="1"/>
       <w:numFmt w:val="bullet"/>
-      <w:lvlText w:val="o"/>
+      <w:lvlText w:val="○"/>
       <w:lvlJc w:val="left"/>
       <w:pPr>
         <w:ind w:left="1440" w:hanging="360"/>
       </w:pPr>
       <w:rPr>
-        <w:rFonts w:ascii="Courier New" w:cs="Courier New" w:eastAsia="Courier New" w:hAnsi="Courier New"/>
-        <w:sz w:val="20"/>
-        <w:szCs w:val="20"/>
+        <w:u w:val="none"/>
       </w:rPr>
     </w:lvl>
     <w:lvl w:ilvl="2">
       <w:start w:val="1"/>
       <w:numFmt w:val="bullet"/>
-      <w:lvlText w:val="▪"/>
+      <w:lvlText w:val="■"/>
       <w:lvlJc w:val="left"/>
       <w:pPr>
         <w:ind w:left="2160" w:hanging="360"/>
       </w:pPr>
       <w:rPr>
-        <w:rFonts w:ascii="Noto Sans Symbols" w:cs="Noto Sans Symbols" w:eastAsia="Noto Sans Symbols" w:hAnsi="Noto Sans Symbols"/>
-        <w:sz w:val="20"/>
-        <w:szCs w:val="20"/>
+        <w:u w:val="none"/>
       </w:rPr>
     </w:lvl>
     <w:lvl w:ilvl="3">
       <w:start w:val="1"/>
       <w:numFmt w:val="bullet"/>
-      <w:lvlText w:val="▪"/>
+      <w:lvlText w:val="●"/>
       <w:lvlJc w:val="left"/>
       <w:pPr>
         <w:ind w:left="2880" w:hanging="360"/>
       </w:pPr>
       <w:rPr>
-        <w:rFonts w:ascii="Noto Sans Symbols" w:cs="Noto Sans Symbols" w:eastAsia="Noto Sans Symbols" w:hAnsi="Noto Sans Symbols"/>
-        <w:sz w:val="20"/>
-        <w:szCs w:val="20"/>
+        <w:u w:val="none"/>
       </w:rPr>
     </w:lvl>
     <w:lvl w:ilvl="4">
       <w:start w:val="1"/>
       <w:numFmt w:val="bullet"/>
-      <w:lvlText w:val="▪"/>
+      <w:lvlText w:val="○"/>
       <w:lvlJc w:val="left"/>
       <w:pPr>
         <w:ind w:left="3600" w:hanging="360"/>
       </w:pPr>
       <w:rPr>
-        <w:rFonts w:ascii="Noto Sans Symbols" w:cs="Noto Sans Symbols" w:eastAsia="Noto Sans Symbols" w:hAnsi="Noto Sans Symbols"/>
-        <w:sz w:val="20"/>
-        <w:szCs w:val="20"/>
+        <w:u w:val="none"/>
       </w:rPr>
     </w:lvl>
     <w:lvl w:ilvl="5">
       <w:start w:val="1"/>
       <w:numFmt w:val="bullet"/>
-      <w:lvlText w:val="▪"/>
+      <w:lvlText w:val="■"/>
       <w:lvlJc w:val="left"/>
       <w:pPr>
         <w:ind w:left="4320" w:hanging="360"/>
       </w:pPr>
       <w:rPr>
-        <w:rFonts w:ascii="Noto Sans Symbols" w:cs="Noto Sans Symbols" w:eastAsia="Noto Sans Symbols" w:hAnsi="Noto Sans Symbols"/>
-        <w:sz w:val="20"/>
-        <w:szCs w:val="20"/>
+        <w:u w:val="none"/>
       </w:rPr>
     </w:lvl>
     <w:lvl w:ilvl="6">
       <w:start w:val="1"/>
       <w:numFmt w:val="bullet"/>
-      <w:lvlText w:val="▪"/>
+      <w:lvlText w:val="●"/>
       <w:lvlJc w:val="left"/>
       <w:pPr>
         <w:ind w:left="5040" w:hanging="360"/>
       </w:pPr>
       <w:rPr>
-        <w:rFonts w:ascii="Noto Sans Symbols" w:cs="Noto Sans Symbols" w:eastAsia="Noto Sans Symbols" w:hAnsi="Noto Sans Symbols"/>
-        <w:sz w:val="20"/>
-        <w:szCs w:val="20"/>
+        <w:u w:val="none"/>
       </w:rPr>
     </w:lvl>
     <w:lvl w:ilvl="7">
       <w:start w:val="1"/>
       <w:numFmt w:val="bullet"/>
-      <w:lvlText w:val="▪"/>
+      <w:lvlText w:val="○"/>
       <w:lvlJc w:val="left"/>
       <w:pPr>
         <w:ind w:left="5760" w:hanging="360"/>
       </w:pPr>
       <w:rPr>
-        <w:rFonts w:ascii="Noto Sans Symbols" w:cs="Noto Sans Symbols" w:eastAsia="Noto Sans Symbols" w:hAnsi="Noto Sans Symbols"/>
-        <w:sz w:val="20"/>
-        <w:szCs w:val="20"/>
+        <w:u w:val="none"/>
       </w:rPr>
     </w:lvl>
     <w:lvl w:ilvl="8">
       <w:start w:val="1"/>
       <w:numFmt w:val="bullet"/>
-      <w:lvlText w:val="▪"/>
+      <w:lvlText w:val="■"/>
       <w:lvlJc w:val="left"/>
       <w:pPr>
         <w:ind w:left="6480" w:hanging="360"/>
       </w:pPr>
       <w:rPr>
-        <w:rFonts w:ascii="Noto Sans Symbols" w:cs="Noto Sans Symbols" w:eastAsia="Noto Sans Symbols" w:hAnsi="Noto Sans Symbols"/>
-        <w:sz w:val="20"/>
-        <w:szCs w:val="20"/>
+        <w:u w:val="none"/>
       </w:rPr>
     </w:lvl>
   </w:abstractNum>
@@ -2872,221 +2610,221 @@
   <w:abstractNum w:abstractNumId="5">
     <w:lvl w:ilvl="0">
       <w:start w:val="1"/>
-      <w:numFmt w:val="decimal"/>
-      <w:lvlText w:val="%1."/>
+      <w:numFmt w:val="bullet"/>
+      <w:lvlText w:val="●"/>
       <w:lvlJc w:val="left"/>
       <w:pPr>
         <w:ind w:left="720" w:hanging="360"/>
       </w:pPr>
-      <w:rPr/>
+      <w:rPr>
+        <w:rFonts w:ascii="Noto Sans Symbols" w:cs="Noto Sans Symbols" w:eastAsia="Noto Sans Symbols" w:hAnsi="Noto Sans Symbols"/>
+        <w:sz w:val="20"/>
+        <w:szCs w:val="20"/>
+      </w:rPr>
     </w:lvl>
     <w:lvl w:ilvl="1">
       <w:start w:val="1"/>
-      <w:numFmt w:val="decimal"/>
-      <w:lvlText w:val="%2."/>
+      <w:numFmt w:val="bullet"/>
+      <w:lvlText w:val="o"/>
       <w:lvlJc w:val="left"/>
       <w:pPr>
         <w:ind w:left="1440" w:hanging="360"/>
       </w:pPr>
-      <w:rPr/>
+      <w:rPr>
+        <w:rFonts w:ascii="Courier New" w:cs="Courier New" w:eastAsia="Courier New" w:hAnsi="Courier New"/>
+        <w:sz w:val="20"/>
+        <w:szCs w:val="20"/>
+      </w:rPr>
     </w:lvl>
     <w:lvl w:ilvl="2">
       <w:start w:val="1"/>
-      <w:numFmt w:val="decimal"/>
-      <w:lvlText w:val="%3."/>
+      <w:numFmt w:val="bullet"/>
+      <w:lvlText w:val="▪"/>
       <w:lvlJc w:val="left"/>
       <w:pPr>
         <w:ind w:left="2160" w:hanging="360"/>
       </w:pPr>
-      <w:rPr/>
+      <w:rPr>
+        <w:rFonts w:ascii="Noto Sans Symbols" w:cs="Noto Sans Symbols" w:eastAsia="Noto Sans Symbols" w:hAnsi="Noto Sans Symbols"/>
+        <w:sz w:val="20"/>
+        <w:szCs w:val="20"/>
+      </w:rPr>
     </w:lvl>
     <w:lvl w:ilvl="3">
       <w:start w:val="1"/>
-      <w:numFmt w:val="decimal"/>
-      <w:lvlText w:val="%4."/>
+      <w:numFmt w:val="bullet"/>
+      <w:lvlText w:val="▪"/>
       <w:lvlJc w:val="left"/>
       <w:pPr>
         <w:ind w:left="2880" w:hanging="360"/>
       </w:pPr>
-      <w:rPr/>
+      <w:rPr>
+        <w:rFonts w:ascii="Noto Sans Symbols" w:cs="Noto Sans Symbols" w:eastAsia="Noto Sans Symbols" w:hAnsi="Noto Sans Symbols"/>
+        <w:sz w:val="20"/>
+        <w:szCs w:val="20"/>
+      </w:rPr>
     </w:lvl>
     <w:lvl w:ilvl="4">
       <w:start w:val="1"/>
-      <w:numFmt w:val="decimal"/>
-      <w:lvlText w:val="%5."/>
+      <w:numFmt w:val="bullet"/>
+      <w:lvlText w:val="▪"/>
       <w:lvlJc w:val="left"/>
       <w:pPr>
         <w:ind w:left="3600" w:hanging="360"/>
       </w:pPr>
-      <w:rPr/>
+      <w:rPr>
+        <w:rFonts w:ascii="Noto Sans Symbols" w:cs="Noto Sans Symbols" w:eastAsia="Noto Sans Symbols" w:hAnsi="Noto Sans Symbols"/>
+        <w:sz w:val="20"/>
+        <w:szCs w:val="20"/>
+      </w:rPr>
     </w:lvl>
     <w:lvl w:ilvl="5">
       <w:start w:val="1"/>
-      <w:numFmt w:val="decimal"/>
-      <w:lvlText w:val="%6."/>
+      <w:numFmt w:val="bullet"/>
+      <w:lvlText w:val="▪"/>
       <w:lvlJc w:val="left"/>
       <w:pPr>
         <w:ind w:left="4320" w:hanging="360"/>
       </w:pPr>
-      <w:rPr/>
+      <w:rPr>
+        <w:rFonts w:ascii="Noto Sans Symbols" w:cs="Noto Sans Symbols" w:eastAsia="Noto Sans Symbols" w:hAnsi="Noto Sans Symbols"/>
+        <w:sz w:val="20"/>
+        <w:szCs w:val="20"/>
+      </w:rPr>
     </w:lvl>
     <w:lvl w:ilvl="6">
       <w:start w:val="1"/>
-      <w:numFmt w:val="decimal"/>
-      <w:lvlText w:val="%7."/>
+      <w:numFmt w:val="bullet"/>
+      <w:lvlText w:val="▪"/>
       <w:lvlJc w:val="left"/>
       <w:pPr>
         <w:ind w:left="5040" w:hanging="360"/>
       </w:pPr>
-      <w:rPr/>
+      <w:rPr>
+        <w:rFonts w:ascii="Noto Sans Symbols" w:cs="Noto Sans Symbols" w:eastAsia="Noto Sans Symbols" w:hAnsi="Noto Sans Symbols"/>
+        <w:sz w:val="20"/>
+        <w:szCs w:val="20"/>
+      </w:rPr>
     </w:lvl>
     <w:lvl w:ilvl="7">
       <w:start w:val="1"/>
-      <w:numFmt w:val="decimal"/>
-      <w:lvlText w:val="%8."/>
+      <w:numFmt w:val="bullet"/>
+      <w:lvlText w:val="▪"/>
       <w:lvlJc w:val="left"/>
       <w:pPr>
         <w:ind w:left="5760" w:hanging="360"/>
       </w:pPr>
-      <w:rPr/>
+      <w:rPr>
+        <w:rFonts w:ascii="Noto Sans Symbols" w:cs="Noto Sans Symbols" w:eastAsia="Noto Sans Symbols" w:hAnsi="Noto Sans Symbols"/>
+        <w:sz w:val="20"/>
+        <w:szCs w:val="20"/>
+      </w:rPr>
     </w:lvl>
     <w:lvl w:ilvl="8">
       <w:start w:val="1"/>
-      <w:numFmt w:val="decimal"/>
-      <w:lvlText w:val="%9."/>
+      <w:numFmt w:val="bullet"/>
+      <w:lvlText w:val="▪"/>
       <w:lvlJc w:val="left"/>
       <w:pPr>
         <w:ind w:left="6480" w:hanging="360"/>
       </w:pPr>
-      <w:rPr/>
+      <w:rPr>
+        <w:rFonts w:ascii="Noto Sans Symbols" w:cs="Noto Sans Symbols" w:eastAsia="Noto Sans Symbols" w:hAnsi="Noto Sans Symbols"/>
+        <w:sz w:val="20"/>
+        <w:szCs w:val="20"/>
+      </w:rPr>
     </w:lvl>
   </w:abstractNum>
   <w:abstractNum w:abstractNumId="6">
     <w:lvl w:ilvl="0">
       <w:start w:val="1"/>
-      <w:numFmt w:val="bullet"/>
-      <w:lvlText w:val="●"/>
+      <w:numFmt w:val="decimal"/>
+      <w:lvlText w:val="%1."/>
       <w:lvlJc w:val="left"/>
       <w:pPr>
         <w:ind w:left="720" w:hanging="360"/>
       </w:pPr>
-      <w:rPr>
-        <w:rFonts w:ascii="Noto Sans Symbols" w:cs="Noto Sans Symbols" w:eastAsia="Noto Sans Symbols" w:hAnsi="Noto Sans Symbols"/>
-        <w:sz w:val="20"/>
-        <w:szCs w:val="20"/>
-      </w:rPr>
+      <w:rPr/>
     </w:lvl>
     <w:lvl w:ilvl="1">
       <w:start w:val="1"/>
-      <w:numFmt w:val="bullet"/>
-      <w:lvlText w:val="o"/>
+      <w:numFmt w:val="decimal"/>
+      <w:lvlText w:val="%2."/>
       <w:lvlJc w:val="left"/>
       <w:pPr>
         <w:ind w:left="1440" w:hanging="360"/>
       </w:pPr>
-      <w:rPr>
-        <w:rFonts w:ascii="Courier New" w:cs="Courier New" w:eastAsia="Courier New" w:hAnsi="Courier New"/>
-        <w:sz w:val="20"/>
-        <w:szCs w:val="20"/>
-      </w:rPr>
+      <w:rPr/>
     </w:lvl>
     <w:lvl w:ilvl="2">
       <w:start w:val="1"/>
-      <w:numFmt w:val="bullet"/>
-      <w:lvlText w:val="▪"/>
+      <w:numFmt w:val="decimal"/>
+      <w:lvlText w:val="%3."/>
       <w:lvlJc w:val="left"/>
       <w:pPr>
         <w:ind w:left="2160" w:hanging="360"/>
       </w:pPr>
-      <w:rPr>
-        <w:rFonts w:ascii="Noto Sans Symbols" w:cs="Noto Sans Symbols" w:eastAsia="Noto Sans Symbols" w:hAnsi="Noto Sans Symbols"/>
-        <w:sz w:val="20"/>
-        <w:szCs w:val="20"/>
-      </w:rPr>
+      <w:rPr/>
     </w:lvl>
     <w:lvl w:ilvl="3">
       <w:start w:val="1"/>
-      <w:numFmt w:val="bullet"/>
-      <w:lvlText w:val="▪"/>
+      <w:numFmt w:val="decimal"/>
+      <w:lvlText w:val="%4."/>
       <w:lvlJc w:val="left"/>
       <w:pPr>
         <w:ind w:left="2880" w:hanging="360"/>
       </w:pPr>
-      <w:rPr>
-        <w:rFonts w:ascii="Noto Sans Symbols" w:cs="Noto Sans Symbols" w:eastAsia="Noto Sans Symbols" w:hAnsi="Noto Sans Symbols"/>
-        <w:sz w:val="20"/>
-        <w:szCs w:val="20"/>
-      </w:rPr>
+      <w:rPr/>
     </w:lvl>
     <w:lvl w:ilvl="4">
       <w:start w:val="1"/>
-      <w:numFmt w:val="bullet"/>
-      <w:lvlText w:val="▪"/>
+      <w:numFmt w:val="decimal"/>
+      <w:lvlText w:val="%5."/>
       <w:lvlJc w:val="left"/>
       <w:pPr>
         <w:ind w:left="3600" w:hanging="360"/>
       </w:pPr>
-      <w:rPr>
-        <w:rFonts w:ascii="Noto Sans Symbols" w:cs="Noto Sans Symbols" w:eastAsia="Noto Sans Symbols" w:hAnsi="Noto Sans Symbols"/>
-        <w:sz w:val="20"/>
-        <w:szCs w:val="20"/>
-      </w:rPr>
+      <w:rPr/>
     </w:lvl>
     <w:lvl w:ilvl="5">
       <w:start w:val="1"/>
-      <w:numFmt w:val="bullet"/>
-      <w:lvlText w:val="▪"/>
+      <w:numFmt w:val="decimal"/>
+      <w:lvlText w:val="%6."/>
       <w:lvlJc w:val="left"/>
       <w:pPr>
         <w:ind w:left="4320" w:hanging="360"/>
       </w:pPr>
-      <w:rPr>
-        <w:rFonts w:ascii="Noto Sans Symbols" w:cs="Noto Sans Symbols" w:eastAsia="Noto Sans Symbols" w:hAnsi="Noto Sans Symbols"/>
-        <w:sz w:val="20"/>
-        <w:szCs w:val="20"/>
-      </w:rPr>
+      <w:rPr/>
     </w:lvl>
     <w:lvl w:ilvl="6">
       <w:start w:val="1"/>
-      <w:numFmt w:val="bullet"/>
-      <w:lvlText w:val="▪"/>
+      <w:numFmt w:val="decimal"/>
+      <w:lvlText w:val="%7."/>
       <w:lvlJc w:val="left"/>
       <w:pPr>
         <w:ind w:left="5040" w:hanging="360"/>
       </w:pPr>
-      <w:rPr>
-        <w:rFonts w:ascii="Noto Sans Symbols" w:cs="Noto Sans Symbols" w:eastAsia="Noto Sans Symbols" w:hAnsi="Noto Sans Symbols"/>
-        <w:sz w:val="20"/>
-        <w:szCs w:val="20"/>
-      </w:rPr>
+      <w:rPr/>
     </w:lvl>
     <w:lvl w:ilvl="7">
       <w:start w:val="1"/>
-      <w:numFmt w:val="bullet"/>
-      <w:lvlText w:val="▪"/>
+      <w:numFmt w:val="decimal"/>
+      <w:lvlText w:val="%8."/>
       <w:lvlJc w:val="left"/>
       <w:pPr>
         <w:ind w:left="5760" w:hanging="360"/>
       </w:pPr>
-      <w:rPr>
-        <w:rFonts w:ascii="Noto Sans Symbols" w:cs="Noto Sans Symbols" w:eastAsia="Noto Sans Symbols" w:hAnsi="Noto Sans Symbols"/>
-        <w:sz w:val="20"/>
-        <w:szCs w:val="20"/>
-      </w:rPr>
+      <w:rPr/>
     </w:lvl>
     <w:lvl w:ilvl="8">
       <w:start w:val="1"/>
-      <w:numFmt w:val="bullet"/>
-      <w:lvlText w:val="▪"/>
+      <w:numFmt w:val="decimal"/>
+      <w:lvlText w:val="%9."/>
       <w:lvlJc w:val="left"/>
       <w:pPr>
         <w:ind w:left="6480" w:hanging="360"/>
       </w:pPr>
-      <w:rPr>
-        <w:rFonts w:ascii="Noto Sans Symbols" w:cs="Noto Sans Symbols" w:eastAsia="Noto Sans Symbols" w:hAnsi="Noto Sans Symbols"/>
-        <w:sz w:val="20"/>
-        <w:szCs w:val="20"/>
-      </w:rPr>
+      <w:rPr/>
     </w:lvl>
   </w:abstractNum>
   <w:abstractNum w:abstractNumId="7">
@@ -3218,6 +2956,134 @@
     </w:lvl>
   </w:abstractNum>
   <w:abstractNum w:abstractNumId="8">
+    <w:lvl w:ilvl="0">
+      <w:start w:val="1"/>
+      <w:numFmt w:val="bullet"/>
+      <w:lvlText w:val="●"/>
+      <w:lvlJc w:val="left"/>
+      <w:pPr>
+        <w:ind w:left="720" w:hanging="360"/>
+      </w:pPr>
+      <w:rPr>
+        <w:rFonts w:ascii="Noto Sans Symbols" w:cs="Noto Sans Symbols" w:eastAsia="Noto Sans Symbols" w:hAnsi="Noto Sans Symbols"/>
+        <w:sz w:val="20"/>
+        <w:szCs w:val="20"/>
+      </w:rPr>
+    </w:lvl>
+    <w:lvl w:ilvl="1">
+      <w:start w:val="1"/>
+      <w:numFmt w:val="bullet"/>
+      <w:lvlText w:val="o"/>
+      <w:lvlJc w:val="left"/>
+      <w:pPr>
+        <w:ind w:left="1440" w:hanging="360"/>
+      </w:pPr>
+      <w:rPr>
+        <w:rFonts w:ascii="Courier New" w:cs="Courier New" w:eastAsia="Courier New" w:hAnsi="Courier New"/>
+        <w:sz w:val="20"/>
+        <w:szCs w:val="20"/>
+      </w:rPr>
+    </w:lvl>
+    <w:lvl w:ilvl="2">
+      <w:start w:val="1"/>
+      <w:numFmt w:val="bullet"/>
+      <w:lvlText w:val="▪"/>
+      <w:lvlJc w:val="left"/>
+      <w:pPr>
+        <w:ind w:left="2160" w:hanging="360"/>
+      </w:pPr>
+      <w:rPr>
+        <w:rFonts w:ascii="Noto Sans Symbols" w:cs="Noto Sans Symbols" w:eastAsia="Noto Sans Symbols" w:hAnsi="Noto Sans Symbols"/>
+        <w:sz w:val="20"/>
+        <w:szCs w:val="20"/>
+      </w:rPr>
+    </w:lvl>
+    <w:lvl w:ilvl="3">
+      <w:start w:val="1"/>
+      <w:numFmt w:val="bullet"/>
+      <w:lvlText w:val="▪"/>
+      <w:lvlJc w:val="left"/>
+      <w:pPr>
+        <w:ind w:left="2880" w:hanging="360"/>
+      </w:pPr>
+      <w:rPr>
+        <w:rFonts w:ascii="Noto Sans Symbols" w:cs="Noto Sans Symbols" w:eastAsia="Noto Sans Symbols" w:hAnsi="Noto Sans Symbols"/>
+        <w:sz w:val="20"/>
+        <w:szCs w:val="20"/>
+      </w:rPr>
+    </w:lvl>
+    <w:lvl w:ilvl="4">
+      <w:start w:val="1"/>
+      <w:numFmt w:val="bullet"/>
+      <w:lvlText w:val="▪"/>
+      <w:lvlJc w:val="left"/>
+      <w:pPr>
+        <w:ind w:left="3600" w:hanging="360"/>
+      </w:pPr>
+      <w:rPr>
+        <w:rFonts w:ascii="Noto Sans Symbols" w:cs="Noto Sans Symbols" w:eastAsia="Noto Sans Symbols" w:hAnsi="Noto Sans Symbols"/>
+        <w:sz w:val="20"/>
+        <w:szCs w:val="20"/>
+      </w:rPr>
+    </w:lvl>
+    <w:lvl w:ilvl="5">
+      <w:start w:val="1"/>
+      <w:numFmt w:val="bullet"/>
+      <w:lvlText w:val="▪"/>
+      <w:lvlJc w:val="left"/>
+      <w:pPr>
+        <w:ind w:left="4320" w:hanging="360"/>
+      </w:pPr>
+      <w:rPr>
+        <w:rFonts w:ascii="Noto Sans Symbols" w:cs="Noto Sans Symbols" w:eastAsia="Noto Sans Symbols" w:hAnsi="Noto Sans Symbols"/>
+        <w:sz w:val="20"/>
+        <w:szCs w:val="20"/>
+      </w:rPr>
+    </w:lvl>
+    <w:lvl w:ilvl="6">
+      <w:start w:val="1"/>
+      <w:numFmt w:val="bullet"/>
+      <w:lvlText w:val="▪"/>
+      <w:lvlJc w:val="left"/>
+      <w:pPr>
+        <w:ind w:left="5040" w:hanging="360"/>
+      </w:pPr>
+      <w:rPr>
+        <w:rFonts w:ascii="Noto Sans Symbols" w:cs="Noto Sans Symbols" w:eastAsia="Noto Sans Symbols" w:hAnsi="Noto Sans Symbols"/>
+        <w:sz w:val="20"/>
+        <w:szCs w:val="20"/>
+      </w:rPr>
+    </w:lvl>
+    <w:lvl w:ilvl="7">
+      <w:start w:val="1"/>
+      <w:numFmt w:val="bullet"/>
+      <w:lvlText w:val="▪"/>
+      <w:lvlJc w:val="left"/>
+      <w:pPr>
+        <w:ind w:left="5760" w:hanging="360"/>
+      </w:pPr>
+      <w:rPr>
+        <w:rFonts w:ascii="Noto Sans Symbols" w:cs="Noto Sans Symbols" w:eastAsia="Noto Sans Symbols" w:hAnsi="Noto Sans Symbols"/>
+        <w:sz w:val="20"/>
+        <w:szCs w:val="20"/>
+      </w:rPr>
+    </w:lvl>
+    <w:lvl w:ilvl="8">
+      <w:start w:val="1"/>
+      <w:numFmt w:val="bullet"/>
+      <w:lvlText w:val="▪"/>
+      <w:lvlJc w:val="left"/>
+      <w:pPr>
+        <w:ind w:left="6480" w:hanging="360"/>
+      </w:pPr>
+      <w:rPr>
+        <w:rFonts w:ascii="Noto Sans Symbols" w:cs="Noto Sans Symbols" w:eastAsia="Noto Sans Symbols" w:hAnsi="Noto Sans Symbols"/>
+        <w:sz w:val="20"/>
+        <w:szCs w:val="20"/>
+      </w:rPr>
+    </w:lvl>
+  </w:abstractNum>
+  <w:abstractNum w:abstractNumId="9">
     <w:lvl w:ilvl="0">
       <w:start w:val="1"/>
       <w:numFmt w:val="decimal"/>
@@ -3351,6 +3217,9 @@
   <w:num w:numId="8">
     <w:abstractNumId w:val="8"/>
   </w:num>
+  <w:num w:numId="9">
+    <w:abstractNumId w:val="9"/>
+  </w:num>
 </w:numbering>
 </file>
 
@@ -3371,6 +3240,124 @@
       </w:pPr>
     </w:pPrDefault>
   </w:docDefaults>
+  <w:style w:type="paragraph" w:styleId="Normal" w:default="1">
+    <w:name w:val="normal"/>
+  </w:style>
+  <w:style w:type="table" w:styleId="TableNormal" w:default="1">
+    <w:name w:val="Table Normal"/>
+  </w:style>
+  <w:style w:type="paragraph" w:styleId="Heading1">
+    <w:name w:val="heading 1"/>
+    <w:basedOn w:val="Normal"/>
+    <w:next w:val="Normal"/>
+    <w:pPr>
+      <w:keepNext w:val="1"/>
+      <w:keepLines w:val="1"/>
+      <w:pageBreakBefore w:val="0"/>
+      <w:spacing w:after="120" w:before="480" w:lineRule="auto"/>
+    </w:pPr>
+    <w:rPr>
+      <w:b w:val="1"/>
+      <w:sz w:val="48"/>
+      <w:szCs w:val="48"/>
+    </w:rPr>
+  </w:style>
+  <w:style w:type="paragraph" w:styleId="Heading2">
+    <w:name w:val="heading 2"/>
+    <w:basedOn w:val="Normal"/>
+    <w:next w:val="Normal"/>
+    <w:pPr>
+      <w:keepNext w:val="1"/>
+      <w:keepLines w:val="1"/>
+      <w:pageBreakBefore w:val="0"/>
+      <w:spacing w:after="80" w:before="360" w:lineRule="auto"/>
+    </w:pPr>
+    <w:rPr>
+      <w:b w:val="1"/>
+      <w:sz w:val="36"/>
+      <w:szCs w:val="36"/>
+    </w:rPr>
+  </w:style>
+  <w:style w:type="paragraph" w:styleId="Heading3">
+    <w:name w:val="heading 3"/>
+    <w:basedOn w:val="Normal"/>
+    <w:next w:val="Normal"/>
+    <w:pPr>
+      <w:keepNext w:val="1"/>
+      <w:keepLines w:val="1"/>
+      <w:pageBreakBefore w:val="0"/>
+      <w:spacing w:after="80" w:before="280" w:lineRule="auto"/>
+    </w:pPr>
+    <w:rPr>
+      <w:b w:val="1"/>
+      <w:sz w:val="28"/>
+      <w:szCs w:val="28"/>
+    </w:rPr>
+  </w:style>
+  <w:style w:type="paragraph" w:styleId="Heading4">
+    <w:name w:val="heading 4"/>
+    <w:basedOn w:val="Normal"/>
+    <w:next w:val="Normal"/>
+    <w:pPr>
+      <w:keepNext w:val="1"/>
+      <w:keepLines w:val="1"/>
+      <w:pageBreakBefore w:val="0"/>
+      <w:spacing w:after="40" w:before="240" w:lineRule="auto"/>
+    </w:pPr>
+    <w:rPr>
+      <w:b w:val="1"/>
+      <w:sz w:val="24"/>
+      <w:szCs w:val="24"/>
+    </w:rPr>
+  </w:style>
+  <w:style w:type="paragraph" w:styleId="Heading5">
+    <w:name w:val="heading 5"/>
+    <w:basedOn w:val="Normal"/>
+    <w:next w:val="Normal"/>
+    <w:pPr>
+      <w:keepNext w:val="1"/>
+      <w:keepLines w:val="1"/>
+      <w:pageBreakBefore w:val="0"/>
+      <w:spacing w:after="40" w:before="220" w:lineRule="auto"/>
+    </w:pPr>
+    <w:rPr>
+      <w:b w:val="1"/>
+      <w:sz w:val="22"/>
+      <w:szCs w:val="22"/>
+    </w:rPr>
+  </w:style>
+  <w:style w:type="paragraph" w:styleId="Heading6">
+    <w:name w:val="heading 6"/>
+    <w:basedOn w:val="Normal"/>
+    <w:next w:val="Normal"/>
+    <w:pPr>
+      <w:keepNext w:val="1"/>
+      <w:keepLines w:val="1"/>
+      <w:pageBreakBefore w:val="0"/>
+      <w:spacing w:after="40" w:before="200" w:lineRule="auto"/>
+    </w:pPr>
+    <w:rPr>
+      <w:b w:val="1"/>
+      <w:sz w:val="20"/>
+      <w:szCs w:val="20"/>
+    </w:rPr>
+  </w:style>
+  <w:style w:type="paragraph" w:styleId="Title">
+    <w:name w:val="Title"/>
+    <w:basedOn w:val="Normal"/>
+    <w:next w:val="Normal"/>
+    <w:pPr>
+      <w:keepNext w:val="1"/>
+      <w:keepLines w:val="1"/>
+      <w:pageBreakBefore w:val="0"/>
+      <w:spacing w:after="120" w:before="480" w:lineRule="auto"/>
+    </w:pPr>
+    <w:rPr>
+      <w:b w:val="1"/>
+      <w:sz w:val="72"/>
+      <w:szCs w:val="72"/>
+    </w:rPr>
+  </w:style>
   <w:style w:type="paragraph" w:styleId="Normal" w:default="1">
     <w:name w:val="normal"/>
   </w:style>
@@ -3694,6 +3681,56 @@
       </w:tblCellMar>
     </w:tblPr>
   </w:style>
+  <w:style w:type="paragraph" w:styleId="Subtitle">
+    <w:name w:val="Subtitle"/>
+    <w:basedOn w:val="Normal"/>
+    <w:next w:val="Normal"/>
+    <w:pPr>
+      <w:keepNext w:val="1"/>
+      <w:keepLines w:val="1"/>
+      <w:pageBreakBefore w:val="0"/>
+      <w:spacing w:after="80" w:before="360" w:lineRule="auto"/>
+    </w:pPr>
+    <w:rPr>
+      <w:rFonts w:ascii="Georgia" w:cs="Georgia" w:eastAsia="Georgia" w:hAnsi="Georgia"/>
+      <w:i w:val="1"/>
+      <w:color w:val="666666"/>
+      <w:sz w:val="48"/>
+      <w:szCs w:val="48"/>
+    </w:rPr>
+  </w:style>
+  <w:style w:type="table" w:styleId="Table1">
+    <w:basedOn w:val="TableNormal"/>
+    <w:pPr>
+      <w:spacing w:after="0" w:line="240" w:lineRule="auto"/>
+    </w:pPr>
+    <w:tblPr>
+      <w:tblStyleRowBandSize w:val="1"/>
+      <w:tblStyleColBandSize w:val="1"/>
+      <w:tblCellMar>
+        <w:top w:w="0.0" w:type="dxa"/>
+        <w:left w:w="108.0" w:type="dxa"/>
+        <w:bottom w:w="0.0" w:type="dxa"/>
+        <w:right w:w="108.0" w:type="dxa"/>
+      </w:tblCellMar>
+    </w:tblPr>
+  </w:style>
+  <w:style w:type="table" w:styleId="Table2">
+    <w:basedOn w:val="TableNormal"/>
+    <w:pPr>
+      <w:spacing w:after="0" w:line="240" w:lineRule="auto"/>
+    </w:pPr>
+    <w:tblPr>
+      <w:tblStyleRowBandSize w:val="1"/>
+      <w:tblStyleColBandSize w:val="1"/>
+      <w:tblCellMar>
+        <w:top w:w="0.0" w:type="dxa"/>
+        <w:left w:w="108.0" w:type="dxa"/>
+        <w:bottom w:w="0.0" w:type="dxa"/>
+        <w:right w:w="108.0" w:type="dxa"/>
+      </w:tblCellMar>
+    </w:tblPr>
+  </w:style>
 </w:styles>
 </file>
 
@@ -3994,7 +4031,7 @@
 
 <file path=customXML/item1.xml><?xml version="1.0" encoding="utf-8"?>
 <go:gDocsCustomXmlDataStorage xmlns:go="http://customooxmlschemas.google.com/" xmlns:r="http://schemas.openxmlformats.org/officeDocument/2006/relationships" uri="GoogleDocsCustomDataVersion2">
-  <go:docsCustomData xmlns:go="http://customooxmlschemas.google.com/" roundtripDataSignature="AMtx7mjz1CQ836h1B0Gab3+0hOrb/ubdwg==">CgMxLjA4AHIhMU1GZlpROFI5Rm8yV1R6dlpUVk83ZVlxVU0wZ0NEYWxv</go:docsCustomData>
+  <go:docsCustomData xmlns:go="http://customooxmlschemas.google.com/" roundtripDataSignature="AMtx7mjLtFA1qSFYsv9OJ6JxKc1md+twCg==">CgMxLjA4AHIhMW9MYUVLQkxVelFaWHl6bExETlFjdHZRdTZtTzVHWHZK</go:docsCustomData>
 </go:gDocsCustomXmlDataStorage>
 </file>
 

</xml_diff>